<commit_message>
checking commentary / writing conclusion
</commit_message>
<xml_diff>
--- a/text/3_results_wo_pics.docx
+++ b/text/3_results_wo_pics.docx
@@ -85,7 +85,7 @@
           <w:ilvl w:val="0"/>
           <w:numId w:val="2"/>
         </w:numPr>
-        <w:overflowPunct w:val="true"/>
+        <w:overflowPunct w:val="false"/>
         <w:jc w:val="both"/>
         <w:rPr/>
       </w:pPr>
@@ -158,15 +158,7 @@
       </w:pPr>
       <w:r>
         <w:rPr/>
-        <w:t xml:space="preserve">In this section, we present the results of applying the two walkability indices to the test case, the Lene Voigt Park (LVP) </w:t>
-      </w:r>
-      <w:r>
-        <w:rPr/>
-        <w:t>in Leipzig, Germany</w:t>
-      </w:r>
-      <w:r>
-        <w:rPr/>
-        <w:t>.</w:t>
+        <w:t>In this section, we present the results of applying the two walkability indices to the test case, the Lene Voigt Park (LVP) in Leipzig, Germany.</w:t>
       </w:r>
     </w:p>
     <w:p>
@@ -1719,7 +1711,27 @@
           <w:szCs w:val="32"/>
           <w:lang w:val="en-GB"/>
         </w:rPr>
-        <w:t>3. Implement walkability indices</w:t>
+        <w:t>3. Implement</w:t>
+      </w:r>
+      <w:r>
+        <w:rPr>
+          <w:b/>
+          <w:bCs/>
+          <w:sz w:val="32"/>
+          <w:szCs w:val="32"/>
+          <w:lang w:val="en-GB"/>
+        </w:rPr>
+        <w:t>ing</w:t>
+      </w:r>
+      <w:r>
+        <w:rPr>
+          <w:b/>
+          <w:bCs/>
+          <w:sz w:val="32"/>
+          <w:szCs w:val="32"/>
+          <w:lang w:val="en-GB"/>
+        </w:rPr>
+        <w:t xml:space="preserve"> walkability indices</w:t>
       </w:r>
     </w:p>
     <w:p>
@@ -1834,7 +1846,7 @@
     <w:p>
       <w:pPr>
         <w:pStyle w:val="Normal"/>
-        <w:overflowPunct w:val="true"/>
+        <w:overflowPunct w:val="false"/>
         <w:rPr>
           <w:i/>
           <w:i/>
@@ -1990,6 +2002,18 @@
       <w:r>
         <w:rPr/>
         <w:t>Accordingly, removing entry barriers could also be a pull factor for an UGS.</w:t>
+      </w:r>
+    </w:p>
+    <w:p>
+      <w:pPr>
+        <w:pStyle w:val="Normal"/>
+        <w:ind w:left="720" w:hanging="0"/>
+        <w:rPr>
+          <w:highlight w:val="yellow"/>
+        </w:rPr>
+      </w:pPr>
+      <w:r>
+        <w:rPr/>
       </w:r>
     </w:p>
     <w:p>
@@ -2881,7 +2905,7 @@
           <w:rFonts w:ascii="Liberation Serif" w:hAnsi="Liberation Serif" w:eastAsia="Segoe UI" w:cs="Tahoma"/>
           <w:kern w:val="0"/>
           <w:sz w:val="24"/>
-          <w:lang w:eastAsia="en-US" w:bidi="en-US" w:val="de-DE"/>
+          <w:lang w:val="de-DE" w:eastAsia="en-US" w:bidi="en-US"/>
         </w:rPr>
         <w:t>Ich habe mal einen vorschlag für eine struktur gemacht:</w:t>
       </w:r>
@@ -2903,7 +2927,7 @@
           <w:rFonts w:ascii="Liberation Serif" w:hAnsi="Liberation Serif" w:eastAsia="Segoe UI" w:cs="Tahoma"/>
           <w:kern w:val="0"/>
           <w:sz w:val="24"/>
-          <w:lang w:eastAsia="en-US" w:bidi="en-US" w:val="de-DE"/>
+          <w:lang w:val="de-DE" w:eastAsia="en-US" w:bidi="en-US"/>
         </w:rPr>
         <w:t>Dann diese indices für Europe vergleichen</w:t>
       </w:r>
@@ -2914,7 +2938,7 @@
           <w:rFonts w:ascii="Liberation Serif" w:hAnsi="Liberation Serif" w:eastAsia="Segoe UI" w:cs="Tahoma"/>
           <w:kern w:val="0"/>
           <w:sz w:val="24"/>
-          <w:lang w:eastAsia="en-US" w:bidi="en-US" w:val="de-DE"/>
+          <w:lang w:val="de-DE" w:eastAsia="en-US" w:bidi="en-US"/>
         </w:rPr>
         <w:t>Dann wieder zurück zoomen und zeigen was man damit Machen kann</w:t>
       </w:r>
@@ -2927,7 +2951,7 @@
           <w:rFonts w:ascii="Liberation Serif" w:hAnsi="Liberation Serif" w:eastAsia="Segoe UI" w:cs="Tahoma"/>
           <w:kern w:val="0"/>
           <w:sz w:val="24"/>
-          <w:lang w:eastAsia="en-US" w:bidi="en-US" w:val="de-DE"/>
+          <w:lang w:val="de-DE" w:eastAsia="en-US" w:bidi="en-US"/>
         </w:rPr>
         <w:t xml:space="preserve">Ja, da stimme ich voll zu. </w:t>
       </w:r>
@@ -2964,7 +2988,7 @@
           <w:rFonts w:ascii="Liberation Serif" w:hAnsi="Liberation Serif" w:eastAsia="Segoe UI" w:cs="Tahoma"/>
           <w:kern w:val="0"/>
           <w:sz w:val="24"/>
-          <w:lang w:eastAsia="en-US" w:bidi="en-US" w:val="de-DE"/>
+          <w:lang w:val="de-DE" w:eastAsia="en-US" w:bidi="en-US"/>
         </w:rPr>
         <w:t>Ja, unbedingt die green spaces hervorheben, sonst sind die coolen Karten viel weniger aussagekräftig!</w:t>
       </w:r>
@@ -3049,7 +3073,7 @@
           <w:rFonts w:ascii="Liberation Serif" w:hAnsi="Liberation Serif" w:eastAsia="Segoe UI" w:cs="Tahoma"/>
           <w:kern w:val="0"/>
           <w:sz w:val="24"/>
-          <w:lang w:eastAsia="en-US" w:bidi="en-US" w:val="de-DE"/>
+          <w:lang w:val="de-DE" w:eastAsia="en-US" w:bidi="en-US"/>
         </w:rPr>
         <w:t>Legend hier vewirrt mich, da normalerweise dunkel rot = schlecht, hier ist e saber gut. Können wir vielleicht die farbgebung umdrehen und die einteilung etwas anders Machen (z.B. quantile, zumindest sollte die 0.8 als grenze da erscheinen, da diese ja bei den europ karten auch auftaucht)</w:t>
       </w:r>
@@ -3062,7 +3086,7 @@
           <w:rFonts w:ascii="Liberation Serif" w:hAnsi="Liberation Serif" w:eastAsia="Segoe UI" w:cs="Tahoma"/>
           <w:kern w:val="0"/>
           <w:sz w:val="24"/>
-          <w:lang w:eastAsia="en-US" w:bidi="en-US" w:val="de-DE"/>
+          <w:lang w:val="de-DE" w:eastAsia="en-US" w:bidi="en-US"/>
         </w:rPr>
         <w:t xml:space="preserve">Oh ja, unbedingt, da bin ich auch drüber gestolpert, Benni. </w:t>
       </w:r>
@@ -3075,7 +3099,7 @@
           <w:rFonts w:ascii="Liberation Serif" w:hAnsi="Liberation Serif" w:eastAsia="Segoe UI" w:cs="Tahoma"/>
           <w:kern w:val="0"/>
           <w:sz w:val="24"/>
-          <w:lang w:eastAsia="en-US" w:bidi="en-US" w:val="de-DE"/>
+          <w:lang w:val="de-DE" w:eastAsia="en-US" w:bidi="en-US"/>
         </w:rPr>
         <w:t>Würde interpretation LS erst Machen, dann die kombi-karte, dann DI interpretation</w:t>
       </w:r>
@@ -3088,7 +3112,7 @@
           <w:rFonts w:ascii="Liberation Serif" w:hAnsi="Liberation Serif" w:eastAsia="Segoe UI" w:cs="Tahoma"/>
           <w:kern w:val="0"/>
           <w:sz w:val="24"/>
-          <w:lang w:eastAsia="en-US" w:bidi="en-US" w:val="de-DE"/>
+          <w:lang w:val="de-DE" w:eastAsia="en-US" w:bidi="en-US"/>
         </w:rPr>
         <w:t>Hier wollte ich eigentlich eher eine Beschreibung abgeben, wie die niedrigen LS values verteilt sind und in der Diskussion nochmal drauf eingehen.</w:t>
       </w:r>
@@ -3101,7 +3125,7 @@
           <w:rFonts w:ascii="Liberation Serif" w:hAnsi="Liberation Serif" w:eastAsia="Segoe UI" w:cs="Tahoma"/>
           <w:kern w:val="0"/>
           <w:sz w:val="24"/>
-          <w:lang w:eastAsia="en-US" w:bidi="en-US" w:val="de-DE"/>
+          <w:lang w:val="de-DE" w:eastAsia="en-US" w:bidi="en-US"/>
         </w:rPr>
         <w:t>Jupp, und dass es auch hohe DI gibt die zwar auf den ersten blick nah sind (kurze luftlinie a.k.a. euclidiean distance) aber doch umwege in kauf nehmen müssen (ampel, mehrspurige straße etc.)</w:t>
       </w:r>
@@ -3122,7 +3146,7 @@
           <w:rFonts w:ascii="Liberation Serif" w:hAnsi="Liberation Serif" w:eastAsia="Segoe UI" w:cs="Tahoma"/>
           <w:kern w:val="0"/>
           <w:sz w:val="24"/>
-          <w:lang w:eastAsia="en-US" w:bidi="en-US" w:val="de-DE"/>
+          <w:lang w:val="de-DE" w:eastAsia="en-US" w:bidi="en-US"/>
         </w:rPr>
         <w:t>Auch darauf hinweisen dass der DI auch bei kleine Distanzen ausschlägt (Gebäude die zwar nah sind, aber wo man 2 meter umweg laufen muss)</w:t>
       </w:r>
@@ -3135,7 +3159,7 @@
           <w:rFonts w:ascii="Liberation Serif" w:hAnsi="Liberation Serif" w:eastAsia="Segoe UI" w:cs="Tahoma"/>
           <w:kern w:val="0"/>
           <w:sz w:val="24"/>
-          <w:lang w:eastAsia="en-US" w:bidi="en-US" w:val="de-DE"/>
+          <w:lang w:val="de-DE" w:eastAsia="en-US" w:bidi="en-US"/>
         </w:rPr>
         <w:t>Das halte ich für ein zentrales Ergebnis der ganzen MA, sehr coole Aussage ☺</w:t>
       </w:r>
@@ -3144,7 +3168,7 @@
           <w:rFonts w:ascii="Liberation Serif" w:hAnsi="Liberation Serif" w:eastAsia="Segoe UI" w:cs="Tahoma"/>
           <w:kern w:val="0"/>
           <w:sz w:val="24"/>
-          <w:lang w:val="en-US" w:eastAsia="en-US" w:bidi="en-US"/>
+          <w:lang w:eastAsia="en-US" w:bidi="en-US" w:val="en-US"/>
         </w:rPr>
         <w:t>️</w:t>
       </w:r>
@@ -3157,7 +3181,7 @@
           <w:rFonts w:ascii="Liberation Serif" w:hAnsi="Liberation Serif" w:eastAsia="Segoe UI" w:cs="Tahoma"/>
           <w:kern w:val="0"/>
           <w:sz w:val="24"/>
-          <w:lang w:eastAsia="en-US" w:bidi="en-US" w:val="de-DE"/>
+          <w:lang w:val="de-DE" w:eastAsia="en-US" w:bidi="en-US"/>
         </w:rPr>
         <w:t>Meinst du eine Karte + index kurve für den LVP?</w:t>
       </w:r>
@@ -3183,7 +3207,7 @@
           <w:rFonts w:ascii="Liberation Serif" w:hAnsi="Liberation Serif" w:eastAsia="Segoe UI" w:cs="Tahoma"/>
           <w:kern w:val="0"/>
           <w:sz w:val="24"/>
-          <w:lang w:eastAsia="en-US" w:bidi="en-US" w:val="de-DE"/>
+          <w:lang w:val="de-DE" w:eastAsia="en-US" w:bidi="en-US"/>
         </w:rPr>
         <w:t xml:space="preserve">Vielleicht lieber hohe und niedrige coverage (Lissabon is super, gibts noch eine bekannt stadt mit hohem coverage? </w:t>
       </w:r>
@@ -3192,7 +3216,7 @@
           <w:rFonts w:ascii="Liberation Serif" w:hAnsi="Liberation Serif" w:eastAsia="Segoe UI" w:cs="Tahoma"/>
           <w:kern w:val="0"/>
           <w:sz w:val="24"/>
-          <w:lang w:val="en-US" w:eastAsia="en-US" w:bidi="en-US"/>
+          <w:lang w:eastAsia="en-US" w:bidi="en-US" w:val="en-US"/>
         </w:rPr>
         <w:t>Nicht unbedingt LPZ)</w:t>
       </w:r>
@@ -3218,7 +3242,7 @@
           <w:rFonts w:ascii="Liberation Serif" w:hAnsi="Liberation Serif" w:eastAsia="Segoe UI" w:cs="Tahoma"/>
           <w:kern w:val="0"/>
           <w:sz w:val="24"/>
-          <w:lang w:eastAsia="en-US" w:bidi="en-US" w:val="de-DE"/>
+          <w:lang w:val="de-DE" w:eastAsia="en-US" w:bidi="en-US"/>
         </w:rPr>
         <w:t>Ja, das ist eine der (noch) bestehenden limitations. Dort nennen.</w:t>
       </w:r>
@@ -3231,7 +3255,7 @@
           <w:rFonts w:ascii="Liberation Serif" w:hAnsi="Liberation Serif" w:eastAsia="Segoe UI" w:cs="Tahoma"/>
           <w:kern w:val="0"/>
           <w:sz w:val="24"/>
-          <w:lang w:eastAsia="en-US" w:bidi="en-US" w:val="de-DE"/>
+          <w:lang w:val="de-DE" w:eastAsia="en-US" w:bidi="en-US"/>
         </w:rPr>
         <w:t>Is interessant, aber siehe comment unten</w:t>
       </w:r>
@@ -3244,7 +3268,7 @@
           <w:rFonts w:ascii="Liberation Serif" w:hAnsi="Liberation Serif" w:eastAsia="Segoe UI" w:cs="Tahoma"/>
           <w:kern w:val="0"/>
           <w:sz w:val="24"/>
-          <w:lang w:eastAsia="en-US" w:bidi="en-US" w:val="de-DE"/>
+          <w:lang w:val="de-DE" w:eastAsia="en-US" w:bidi="en-US"/>
         </w:rPr>
         <w:t>Hier bitte unbedingt für die Interpretation dieses Paper nutzen, was die Tage rauskommt:</w:t>
       </w:r>
@@ -3266,7 +3290,7 @@
           <w:color w:val="000000"/>
           <w:kern w:val="0"/>
           <w:sz w:val="24"/>
-          <w:lang w:eastAsia="en-US" w:bidi="en-US" w:val="en-GB"/>
+          <w:lang w:val="en-GB" w:eastAsia="en-US" w:bidi="en-US"/>
         </w:rPr>
         <w:t xml:space="preserve">Cortinovis, C., Haase, D. Geneletti, D. 2022. Higher immigration and lower land-take rates are driving a new densification wave in European cities. </w:t>
       </w:r>
@@ -3289,7 +3313,7 @@
           <w:rFonts w:ascii="Liberation Serif" w:hAnsi="Liberation Serif" w:eastAsia="Segoe UI" w:cs="Tahoma"/>
           <w:kern w:val="0"/>
           <w:sz w:val="24"/>
-          <w:lang w:eastAsia="en-US" w:bidi="en-US" w:val="de-DE"/>
+          <w:lang w:val="de-DE" w:eastAsia="en-US" w:bidi="en-US"/>
         </w:rPr>
         <w:t xml:space="preserve">Das bestätigt bisherige studien (kannste in den disc auch nochmal erwähnen). Lieber die interpretation auf die 0.8DI coverage legen </w:t>
       </w:r>
@@ -3300,7 +3324,7 @@
           <w:rFonts w:ascii="Liberation Serif" w:hAnsi="Liberation Serif" w:eastAsia="Segoe UI" w:cs="Tahoma"/>
           <w:kern w:val="0"/>
           <w:sz w:val="24"/>
-          <w:lang w:eastAsia="en-US" w:bidi="en-US" w:val="de-DE"/>
+          <w:lang w:val="de-DE" w:eastAsia="en-US" w:bidi="en-US"/>
         </w:rPr>
         <w:t>(hast du diese werte auch für länder, dann kannst du die interpretation auch so achen: land XYZ ist gut, laut karte sind dies aber nicht alle städte; land abc is schlecht, aber darin sticht wiederum diese und jene stadt als besser heraus)</w:t>
       </w:r>
@@ -3313,7 +3337,7 @@
           <w:rFonts w:ascii="Liberation Serif" w:hAnsi="Liberation Serif" w:eastAsia="Segoe UI" w:cs="Tahoma"/>
           <w:kern w:val="0"/>
           <w:sz w:val="24"/>
-          <w:lang w:eastAsia="en-US" w:bidi="en-US" w:val="de-DE"/>
+          <w:lang w:val="de-DE" w:eastAsia="en-US" w:bidi="en-US"/>
         </w:rPr>
         <w:t>Absolut - wichtig ist, dass Du die bestehenden Studien, die unsere Ergebnisse bestätigen, zitierst, ja?</w:t>
       </w:r>
@@ -3326,7 +3350,7 @@
           <w:rFonts w:ascii="Liberation Serif" w:hAnsi="Liberation Serif" w:eastAsia="Segoe UI" w:cs="Tahoma"/>
           <w:kern w:val="0"/>
           <w:sz w:val="24"/>
-          <w:lang w:eastAsia="en-US" w:bidi="en-US" w:val="de-DE"/>
+          <w:lang w:val="de-DE" w:eastAsia="en-US" w:bidi="en-US"/>
         </w:rPr>
         <w:t>Sieht chick aus! Vielleicht nimmt man die DI coverage aus der karte wieder raus, scheint ja sehr stark zu korrelieren mit dem anderen wert und könnte die sache etwas leichter zugänglich Machen</w:t>
       </w:r>
@@ -3347,7 +3371,7 @@
           <w:rFonts w:ascii="Liberation Serif" w:hAnsi="Liberation Serif" w:eastAsia="Segoe UI" w:cs="Tahoma"/>
           <w:kern w:val="0"/>
           <w:sz w:val="24"/>
-          <w:lang w:eastAsia="en-US" w:bidi="en-US" w:val="de-DE"/>
+          <w:lang w:val="de-DE" w:eastAsia="en-US" w:bidi="en-US"/>
         </w:rPr>
         <w:t>In der karte noch erwähnen dass es nur di städte sind mit 85% building coverage (n=?) in einem kleine textfeld</w:t>
       </w:r>
@@ -3368,7 +3392,7 @@
           <w:rFonts w:ascii="Liberation Serif" w:hAnsi="Liberation Serif" w:eastAsia="Segoe UI" w:cs="Tahoma"/>
           <w:kern w:val="0"/>
           <w:sz w:val="24"/>
-          <w:lang w:eastAsia="en-US" w:bidi="en-US" w:val="de-DE"/>
+          <w:lang w:val="de-DE" w:eastAsia="en-US" w:bidi="en-US"/>
         </w:rPr>
         <w:t>Warum sind bosnien und mazedoniein hell-grau?</w:t>
       </w:r>
@@ -3381,7 +3405,7 @@
           <w:rFonts w:ascii="Liberation Serif" w:hAnsi="Liberation Serif" w:eastAsia="Segoe UI" w:cs="Tahoma"/>
           <w:kern w:val="0"/>
           <w:sz w:val="24"/>
-          <w:lang w:eastAsia="en-US" w:bidi="en-US" w:val="de-DE"/>
+          <w:lang w:val="de-DE" w:eastAsia="en-US" w:bidi="en-US"/>
         </w:rPr>
         <w:t xml:space="preserve">Jetz muss ich kurz überlegen: das heißt dass es da zu relative großen staueffekten vor den UGS kommt (und die UGS selbst vielleicht sehr stark genutzt/übernutzt werden). Und das wiederum ergibt sich aus einer ungleichen verteilung von UGS und deren Eingängen, einem hohen Bevölkerungsdruck, und ggfs. Kurzen Distanzen. Kannst du dir das nochmal anschauen und das verifizieren </w:t>
       </w:r>
@@ -3402,7 +3426,7 @@
           <w:rFonts w:ascii="Liberation Serif" w:hAnsi="Liberation Serif" w:eastAsia="Segoe UI" w:cs="Tahoma"/>
           <w:kern w:val="0"/>
           <w:sz w:val="24"/>
-          <w:lang w:eastAsia="en-US" w:bidi="en-US" w:val="de-DE"/>
+          <w:lang w:val="de-DE" w:eastAsia="en-US" w:bidi="en-US"/>
         </w:rPr>
         <w:t>Der zwite indicator in der karte klingt interessant –über den haben wir noch gar nich gesprochen</w:t>
       </w:r>
@@ -3415,7 +3439,7 @@
           <w:rFonts w:ascii="Liberation Serif" w:hAnsi="Liberation Serif" w:eastAsia="Segoe UI" w:cs="Tahoma"/>
           <w:kern w:val="0"/>
           <w:sz w:val="24"/>
-          <w:lang w:eastAsia="en-US" w:bidi="en-US" w:val="de-DE"/>
+          <w:lang w:val="de-DE" w:eastAsia="en-US" w:bidi="en-US"/>
         </w:rPr>
         <w:t>Ja, so würde ich das auch interpretieren und das sagen auch unsere regionalen Studien zum Raum München:</w:t>
       </w:r>
@@ -3437,7 +3461,7 @@
           <w:color w:val="000000"/>
           <w:kern w:val="0"/>
           <w:sz w:val="24"/>
-          <w:lang w:eastAsia="en-US" w:bidi="en-US" w:val="en-GB"/>
+          <w:lang w:val="en-GB" w:eastAsia="en-US" w:bidi="en-US"/>
         </w:rPr>
         <w:t xml:space="preserve">Xu, Chao; Haase, Dagmar; Su, Meirong; Wang, Yutao; Pauleit, Stephan. 2020. Assessment of landscape changes under different urban dynamics based on a multiple-scenario modeling approach. Environment and Planning B: Urban Analytics and City Science. </w:t>
       </w:r>
@@ -3448,7 +3472,7 @@
             <w:color w:val="000000"/>
             <w:kern w:val="0"/>
             <w:sz w:val="24"/>
-            <w:lang w:eastAsia="en-US" w:bidi="en-US" w:val="en-GB"/>
+            <w:lang w:val="en-GB" w:eastAsia="en-US" w:bidi="en-US"/>
           </w:rPr>
           <w:t>https://doi.org/10.1177/2399808320910161</w:t>
         </w:r>
@@ -3459,7 +3483,7 @@
           <w:color w:val="000000"/>
           <w:kern w:val="0"/>
           <w:sz w:val="24"/>
-          <w:lang w:eastAsia="en-US" w:bidi="en-US" w:val="en-GB"/>
+          <w:lang w:val="en-GB" w:eastAsia="en-US" w:bidi="en-US"/>
         </w:rPr>
         <w:t>.</w:t>
       </w:r>
@@ -3471,7 +3495,7 @@
           <w:color w:val="000000"/>
           <w:kern w:val="0"/>
           <w:sz w:val="24"/>
-          <w:lang w:eastAsia="en-US" w:bidi="en-US" w:val="en-GB"/>
+          <w:lang w:val="en-GB" w:eastAsia="en-US" w:bidi="en-US"/>
         </w:rPr>
         <w:t xml:space="preserve">Xu Chao, Dagmar Haase, Didit Pribadi, Stephan Pauleit 2018. Spatial variation of green space equity and its relation with urban dynamics: A case study in the region of Munich. </w:t>
       </w:r>
@@ -3529,7 +3553,7 @@
           <w:rFonts w:ascii="Liberation Serif" w:hAnsi="Liberation Serif" w:eastAsia="Segoe UI" w:cs="Tahoma"/>
           <w:kern w:val="0"/>
           <w:sz w:val="24"/>
-          <w:lang w:eastAsia="en-US" w:bidi="en-US" w:val="de-DE"/>
+          <w:lang w:val="de-DE" w:eastAsia="en-US" w:bidi="en-US"/>
         </w:rPr>
         <w:t>Das ist denke ich bei alle Parks so, so dass die konkrete Distanz zwischen den Parks genauso eine Rolle spielt wie die Änderungen in der direkten Umgebung ☺</w:t>
       </w:r>
@@ -3538,7 +3562,7 @@
           <w:rFonts w:ascii="Liberation Serif" w:hAnsi="Liberation Serif" w:eastAsia="Segoe UI" w:cs="Tahoma"/>
           <w:kern w:val="0"/>
           <w:sz w:val="24"/>
-          <w:lang w:val="en-US" w:eastAsia="en-US" w:bidi="en-US"/>
+          <w:lang w:eastAsia="en-US" w:bidi="en-US" w:val="en-US"/>
         </w:rPr>
         <w:t>️</w:t>
       </w:r>
@@ -3551,7 +3575,7 @@
           <w:rFonts w:ascii="Liberation Serif" w:hAnsi="Liberation Serif" w:eastAsia="Segoe UI" w:cs="Tahoma"/>
           <w:kern w:val="0"/>
           <w:sz w:val="24"/>
-          <w:lang w:eastAsia="en-US" w:bidi="en-US" w:val="de-DE"/>
+          <w:lang w:val="de-DE" w:eastAsia="en-US" w:bidi="en-US"/>
         </w:rPr>
         <w:t>Ich glaube hier verstehe ich den Link noch nicht so ganz!</w:t>
       </w:r>
@@ -3577,7 +3601,7 @@
           <w:rFonts w:ascii="Liberation Serif" w:hAnsi="Liberation Serif" w:eastAsia="Segoe UI" w:cs="Tahoma"/>
           <w:kern w:val="0"/>
           <w:sz w:val="24"/>
-          <w:lang w:eastAsia="en-US" w:bidi="en-US" w:val="de-DE"/>
+          <w:lang w:val="de-DE" w:eastAsia="en-US" w:bidi="en-US"/>
         </w:rPr>
         <w:t>Ier müsste man auch nochmal sagen was das meint (evtl. Auch eine erklörung gleich neben die legend in die karte): increasing DI bringt den wert näher zu 1 und ist damit besser. Sprich: für diese buidlings wird der zugang direkter (wiederum: das ist der effect den wir haben wollen oder der erwartbar ist). Auch hier nochmallegendenfarbe in karte überdenken (rot ist normalerweise schlecht, oder?)</w:t>
       </w:r>
@@ -3598,7 +3622,7 @@
           <w:rFonts w:ascii="Liberation Serif" w:hAnsi="Liberation Serif" w:eastAsia="Segoe UI" w:cs="Tahoma"/>
           <w:kern w:val="0"/>
           <w:sz w:val="24"/>
-          <w:lang w:eastAsia="en-US" w:bidi="en-US" w:val="de-DE"/>
+          <w:lang w:val="de-DE" w:eastAsia="en-US" w:bidi="en-US"/>
         </w:rPr>
         <w:t>Es gibt aber auch wenige gebäude für die die DI geringfügig schlechter wird, aber die deltas sind da glaube ich nicht sehr groß, sodas man ja fast von statistischen effekten sprechen kann. Wenn dem so ist würde ich überlegen ob man nicht auch eine legendeneinfärbung wie beim LS macht, also wo nicht genau bei 0 eine grenze ist sndern wo es einen “hardly change” bereich um 0 rum gibt</w:t>
       </w:r>
@@ -3611,7 +3635,7 @@
           <w:rFonts w:ascii="Liberation Serif" w:hAnsi="Liberation Serif" w:eastAsia="Segoe UI" w:cs="Tahoma"/>
           <w:kern w:val="0"/>
           <w:sz w:val="24"/>
-          <w:lang w:eastAsia="en-US" w:bidi="en-US" w:val="de-DE"/>
+          <w:lang w:val="de-DE" w:eastAsia="en-US" w:bidi="en-US"/>
         </w:rPr>
         <w:t>Ja die ganz kleinen Werte habe ich schon rausgenommen, damit die Karte ein bisschen eindeutiger wird. Aber das sollte ich vielleicht noch in der Legende anmerken!</w:t>
       </w:r>
@@ -3624,7 +3648,7 @@
           <w:rFonts w:ascii="Liberation Serif" w:hAnsi="Liberation Serif" w:eastAsia="Segoe UI" w:cs="Tahoma"/>
           <w:kern w:val="0"/>
           <w:sz w:val="24"/>
-          <w:lang w:eastAsia="en-US" w:bidi="en-US" w:val="de-DE"/>
+          <w:lang w:val="de-DE" w:eastAsia="en-US" w:bidi="en-US"/>
         </w:rPr>
         <w:t>Weil diese UGS nicht mehr als ziel angesteuert warden, damit entällt deren pull-größe. Dagegen erhöhen sich die ströme substantiell auf bestimmten segmenten – wo das ist istt sehr interessant. Insgesamt sind die veränderungen krass</w:t>
       </w:r>
@@ -3637,7 +3661,7 @@
           <w:rFonts w:ascii="Liberation Serif" w:hAnsi="Liberation Serif" w:eastAsia="Segoe UI" w:cs="Tahoma"/>
           <w:kern w:val="0"/>
           <w:sz w:val="24"/>
-          <w:lang w:eastAsia="en-US" w:bidi="en-US" w:val="de-DE"/>
+          <w:lang w:val="de-DE" w:eastAsia="en-US" w:bidi="en-US"/>
         </w:rPr>
         <w:t>Das scenario kommt ja erst noch</w:t>
       </w:r>
@@ -3650,7 +3674,7 @@
           <w:rFonts w:ascii="Liberation Serif" w:hAnsi="Liberation Serif" w:eastAsia="Segoe UI" w:cs="Tahoma"/>
           <w:kern w:val="0"/>
           <w:sz w:val="24"/>
-          <w:lang w:eastAsia="en-US" w:bidi="en-US" w:val="de-DE"/>
+          <w:lang w:val="de-DE" w:eastAsia="en-US" w:bidi="en-US"/>
         </w:rPr>
         <w:t>Auch hier muss ich nochmal überlegen (siehe comment von oben): ist increase nicht besser (weil näher an 1)?</w:t>
       </w:r>
@@ -3663,7 +3687,7 @@
           <w:rFonts w:ascii="Liberation Serif" w:hAnsi="Liberation Serif" w:eastAsia="Segoe UI" w:cs="Tahoma"/>
           <w:kern w:val="0"/>
           <w:sz w:val="24"/>
-          <w:lang w:eastAsia="en-US" w:bidi="en-US" w:val="de-DE"/>
+          <w:lang w:val="de-DE" w:eastAsia="en-US" w:bidi="en-US"/>
         </w:rPr>
         <w:t>Wir soltlen mal layout-technisch überlegen: hier klappt die kombi-karte ganz gut. Würde das auch für die beiden alternatives oben klappen?</w:t>
       </w:r>
@@ -3684,7 +3708,7 @@
           <w:rFonts w:ascii="Liberation Serif" w:hAnsi="Liberation Serif" w:eastAsia="Segoe UI" w:cs="Tahoma"/>
           <w:kern w:val="0"/>
           <w:sz w:val="24"/>
-          <w:lang w:eastAsia="en-US" w:bidi="en-US" w:val="de-DE"/>
+          <w:lang w:val="de-DE" w:eastAsia="en-US" w:bidi="en-US"/>
         </w:rPr>
         <w:t>Ich würde für die pop eine andere farbskala nehmen, da du sonst immer blau für negative werte benutzt hast (ähnliches müsst man für LS überlegen)</w:t>
       </w:r>
@@ -3705,7 +3729,7 @@
           <w:rFonts w:ascii="Liberation Serif" w:hAnsi="Liberation Serif" w:eastAsia="Segoe UI" w:cs="Tahoma"/>
           <w:kern w:val="0"/>
           <w:sz w:val="24"/>
-          <w:lang w:eastAsia="en-US" w:bidi="en-US" w:val="de-DE"/>
+          <w:lang w:val="de-DE" w:eastAsia="en-US" w:bidi="en-US"/>
         </w:rPr>
         <w:t>Sit das eigentlcuh %-change bei pop?</w:t>
       </w:r>
@@ -3718,7 +3742,7 @@
           <w:rFonts w:ascii="Liberation Serif" w:hAnsi="Liberation Serif" w:eastAsia="Segoe UI" w:cs="Tahoma"/>
           <w:kern w:val="0"/>
           <w:sz w:val="24"/>
-          <w:lang w:eastAsia="en-US" w:bidi="en-US" w:val="de-DE"/>
+          <w:lang w:val="de-DE" w:eastAsia="en-US" w:bidi="en-US"/>
         </w:rPr>
         <w:t>Ja, aber im contrast zu den anderen alterantives sind die sign veränderungen hierbei räumlich weiter gestreut</w:t>
       </w:r>
@@ -3731,7 +3755,7 @@
           <w:rFonts w:ascii="Liberation Serif" w:hAnsi="Liberation Serif" w:eastAsia="Segoe UI" w:cs="Tahoma"/>
           <w:kern w:val="0"/>
           <w:sz w:val="24"/>
-          <w:lang w:eastAsia="en-US" w:bidi="en-US" w:val="de-DE"/>
+          <w:lang w:val="de-DE" w:eastAsia="en-US" w:bidi="en-US"/>
         </w:rPr>
         <w:t>Was gut ist!</w:t>
       </w:r>
@@ -3744,7 +3768,7 @@
           <w:rFonts w:ascii="Liberation Serif" w:hAnsi="Liberation Serif" w:eastAsia="Segoe UI" w:cs="Tahoma"/>
           <w:kern w:val="0"/>
           <w:sz w:val="24"/>
-          <w:lang w:eastAsia="en-US" w:bidi="en-US" w:val="de-DE"/>
+          <w:lang w:val="de-DE" w:eastAsia="en-US" w:bidi="en-US"/>
         </w:rPr>
         <w:t>Chages sind gradueller (z.B. als beim densification scenario), größte effekte da wo wirklich intensive baulich eingeriffen wurde (UGS removed); aber: unlimited access auch hier ins da besser wo ohnehin schon ein gutter zugang herschte (zu sehen am DI) sind die Flow Änderungen (LS) ganz klar räumlich diffuser und “stauen” sich insb nordwestlich vom LVP</w:t>
       </w:r>
@@ -3827,7 +3851,7 @@
         <w:docPartGallery w:val="Page Numbers (Bottom of Page)"/>
         <w:docPartUnique w:val="true"/>
       </w:docPartObj>
-      <w:id w:val="1573725068"/>
+      <w:id w:val="623545023"/>
     </w:sdtPr>
     <w:sdtContent>
       <w:p>
@@ -3879,7 +3903,7 @@
         <w:docPartGallery w:val="Page Numbers (Bottom of Page)"/>
         <w:docPartUnique w:val="true"/>
       </w:docPartObj>
-      <w:id w:val="2096376256"/>
+      <w:id w:val="65029497"/>
     </w:sdtPr>
     <w:sdtContent>
       <w:p>
@@ -4637,12 +4661,12 @@
       <w:textAlignment w:val="baseline"/>
     </w:pPr>
     <w:rPr>
-      <w:rFonts w:eastAsia="NSimSun" w:ascii="Calibri" w:hAnsi="Calibri" w:cs="Arial" w:asciiTheme="minorHAnsi" w:cstheme="minorBidi" w:hAnsiTheme="minorHAnsi"/>
+      <w:rFonts w:ascii="Calibri" w:hAnsi="Calibri" w:eastAsia="NSimSun" w:cs="Arial" w:asciiTheme="minorHAnsi" w:cstheme="minorBidi" w:hAnsiTheme="minorHAnsi"/>
       <w:color w:val="auto"/>
       <w:kern w:val="2"/>
       <w:sz w:val="22"/>
       <w:szCs w:val="24"/>
-      <w:lang w:eastAsia="zh-CN" w:bidi="hi-IN" w:val="en-US"/>
+      <w:lang w:val="en-US" w:eastAsia="zh-CN" w:bidi="hi-IN"/>
     </w:rPr>
   </w:style>
   <w:style w:type="paragraph" w:styleId="Berschrift1">

</xml_diff>